<commit_message>
doksi - előzmények rész
</commit_message>
<xml_diff>
--- a/Dokumentacio/csak_bevezeto.docx
+++ b/Dokumentacio/csak_bevezeto.docx
@@ -1,6 +1,6 @@
 
 <file path=word/document.xml><?xml version="1.0" encoding="utf-8"?>
-<w:document xmlns:wpc="http://schemas.microsoft.com/office/word/2010/wordprocessingCanvas" xmlns:cx="http://schemas.microsoft.com/office/drawing/2014/chartex" xmlns:cx1="http://schemas.microsoft.com/office/drawing/2015/9/8/chartex" xmlns:cx2="http://schemas.microsoft.com/office/drawing/2015/10/21/chartex" xmlns:cx3="http://schemas.microsoft.com/office/drawing/2016/5/9/chartex" xmlns:cx4="http://schemas.microsoft.com/office/drawing/2016/5/10/chartex" xmlns:cx5="http://schemas.microsoft.com/office/drawing/2016/5/11/chartex" xmlns:cx6="http://schemas.microsoft.com/office/drawing/2016/5/12/chartex" xmlns:cx7="http://schemas.microsoft.com/office/drawing/2016/5/13/chartex" xmlns:cx8="http://schemas.microsoft.com/office/drawing/2016/5/14/chartex" xmlns:mc="http://schemas.openxmlformats.org/markup-compatibility/2006" xmlns:aink="http://schemas.microsoft.com/office/drawing/2016/ink" xmlns:am3d="http://schemas.microsoft.com/office/drawing/2017/model3d" xmlns:o="urn:schemas-microsoft-com:office:office" xmlns:r="http://schemas.openxmlformats.org/officeDocument/2006/relationships" xmlns:m="http://schemas.openxmlformats.org/officeDocument/2006/math" xmlns:v="urn:schemas-microsoft-com:vml" xmlns:wp14="http://schemas.microsoft.com/office/word/2010/wordprocessingDrawing" xmlns:wp="http://schemas.openxmlformats.org/drawingml/2006/wordprocessingDrawing" xmlns:w10="urn:schemas-microsoft-com:office:word" xmlns:w="http://schemas.openxmlformats.org/wordprocessingml/2006/main" xmlns:w14="http://schemas.microsoft.com/office/word/2010/wordml" xmlns:w15="http://schemas.microsoft.com/office/word/2012/wordml" xmlns:w16cid="http://schemas.microsoft.com/office/word/2016/wordml/cid" xmlns:w16se="http://schemas.microsoft.com/office/word/2015/wordml/symex" xmlns:wpg="http://schemas.microsoft.com/office/word/2010/wordprocessingGroup" xmlns:wpi="http://schemas.microsoft.com/office/word/2010/wordprocessingInk" xmlns:wne="http://schemas.microsoft.com/office/word/2006/wordml" xmlns:wps="http://schemas.microsoft.com/office/word/2010/wordprocessingShape" mc:Ignorable="w14 w15 w16se w16cid wp14">
+<w:document xmlns:wpc="http://schemas.microsoft.com/office/word/2010/wordprocessingCanvas" xmlns:cx="http://schemas.microsoft.com/office/drawing/2014/chartex" xmlns:cx1="http://schemas.microsoft.com/office/drawing/2015/9/8/chartex" xmlns:cx2="http://schemas.microsoft.com/office/drawing/2015/10/21/chartex" xmlns:cx3="http://schemas.microsoft.com/office/drawing/2016/5/9/chartex" xmlns:cx4="http://schemas.microsoft.com/office/drawing/2016/5/10/chartex" xmlns:cx5="http://schemas.microsoft.com/office/drawing/2016/5/11/chartex" xmlns:cx6="http://schemas.microsoft.com/office/drawing/2016/5/12/chartex" xmlns:cx7="http://schemas.microsoft.com/office/drawing/2016/5/13/chartex" xmlns:cx8="http://schemas.microsoft.com/office/drawing/2016/5/14/chartex" xmlns:mc="http://schemas.openxmlformats.org/markup-compatibility/2006" xmlns:aink="http://schemas.microsoft.com/office/drawing/2016/ink" xmlns:am3d="http://schemas.microsoft.com/office/drawing/2017/model3d" xmlns:o="urn:schemas-microsoft-com:office:office" xmlns:oel="http://schemas.microsoft.com/office/2019/extlst" xmlns:r="http://schemas.openxmlformats.org/officeDocument/2006/relationships" xmlns:m="http://schemas.openxmlformats.org/officeDocument/2006/math" xmlns:v="urn:schemas-microsoft-com:vml" xmlns:wp14="http://schemas.microsoft.com/office/word/2010/wordprocessingDrawing" xmlns:wp="http://schemas.openxmlformats.org/drawingml/2006/wordprocessingDrawing" xmlns:w10="urn:schemas-microsoft-com:office:word" xmlns:w="http://schemas.openxmlformats.org/wordprocessingml/2006/main" xmlns:w14="http://schemas.microsoft.com/office/word/2010/wordml" xmlns:w15="http://schemas.microsoft.com/office/word/2012/wordml" xmlns:w16cex="http://schemas.microsoft.com/office/word/2018/wordml/cex" xmlns:w16cid="http://schemas.microsoft.com/office/word/2016/wordml/cid" xmlns:w16="http://schemas.microsoft.com/office/word/2018/wordml" xmlns:w16du="http://schemas.microsoft.com/office/word/2023/wordml/word16du" xmlns:w16sdtdh="http://schemas.microsoft.com/office/word/2020/wordml/sdtdatahash" xmlns:w16sdtfl="http://schemas.microsoft.com/office/word/2024/wordml/sdtformatlock" xmlns:w16se="http://schemas.microsoft.com/office/word/2015/wordml/symex" xmlns:wpg="http://schemas.microsoft.com/office/word/2010/wordprocessingGroup" xmlns:wpi="http://schemas.microsoft.com/office/word/2010/wordprocessingInk" xmlns:wne="http://schemas.microsoft.com/office/word/2006/wordml" xmlns:wps="http://schemas.microsoft.com/office/word/2010/wordprocessingShape" mc:Ignorable="w14 w15 w16se w16cid w16 w16cex w16sdtdh w16sdtfl w16du wp14">
   <w:body>
     <w:p>
       <w:pPr>
@@ -59,8 +59,6 @@
           <w:lang w:eastAsia="hu-HU"/>
         </w:rPr>
       </w:pPr>
-      <w:bookmarkStart w:id="0" w:name="_GoBack"/>
-      <w:bookmarkEnd w:id="0"/>
       <w:r>
         <w:rPr>
           <w:rFonts w:ascii="Times New Roman" w:eastAsia="Times New Roman" w:hAnsi="Times New Roman" w:cs="Times New Roman"/>
@@ -126,16 +124,7 @@
           <w:szCs w:val="24"/>
           <w:lang w:eastAsia="hu-HU"/>
         </w:rPr>
-        <w:t xml:space="preserve">webes </w:t>
-      </w:r>
-      <w:r>
-        <w:rPr>
-          <w:rFonts w:ascii="Times New Roman" w:eastAsia="Times New Roman" w:hAnsi="Times New Roman" w:cs="Times New Roman"/>
-          <w:sz w:val="24"/>
-          <w:szCs w:val="24"/>
-          <w:lang w:eastAsia="hu-HU"/>
-        </w:rPr>
-        <w:t>felületből</w:t>
+        <w:t>webes felületből</w:t>
       </w:r>
       <w:r>
         <w:rPr>
@@ -274,12 +263,303 @@
         </w:rPr>
         <w:t xml:space="preserve"> a telefonhasználatot, növelve a tanulásra fordított idő hatékonyságát és csökkentve a zavaró tényezőket.</w:t>
       </w:r>
+    </w:p>
+    <w:p>
+      <w:pPr>
+        <w:spacing w:before="100" w:beforeAutospacing="1" w:after="100" w:afterAutospacing="1" w:line="240" w:lineRule="auto"/>
+        <w:rPr>
+          <w:rFonts w:ascii="Times New Roman" w:eastAsia="Times New Roman" w:hAnsi="Times New Roman" w:cs="Times New Roman"/>
+          <w:sz w:val="24"/>
+          <w:szCs w:val="24"/>
+          <w:lang w:eastAsia="hu-HU"/>
+        </w:rPr>
+      </w:pPr>
     </w:p>
     <w:p>
       <w:pPr>
         <w:rPr>
           <w:sz w:val="36"/>
           <w:szCs w:val="36"/>
+        </w:rPr>
+      </w:pPr>
+      <w:r>
+        <w:rPr>
+          <w:sz w:val="36"/>
+          <w:szCs w:val="36"/>
+        </w:rPr>
+        <w:t>Témaválasztás indoklása – előzmények</w:t>
+      </w:r>
+    </w:p>
+    <w:p>
+      <w:pPr>
+        <w:rPr>
+          <w:sz w:val="24"/>
+          <w:szCs w:val="24"/>
+        </w:rPr>
+      </w:pPr>
+      <w:r>
+        <w:rPr>
+          <w:sz w:val="24"/>
+          <w:szCs w:val="24"/>
+        </w:rPr>
+        <w:t>Az elmúlt évtizedben a mobiltelefonok fokozatosan váltak a diákok mindennapi életének meghatározó eszközeivé. A modern készülékek már nem csupán kommunikációs eszközként funkcionálnak, hanem játékkonzolként, közösségi médiumként és azonnali információforrásként is. E</w:t>
+      </w:r>
+      <w:r>
+        <w:rPr>
+          <w:sz w:val="24"/>
+          <w:szCs w:val="24"/>
+        </w:rPr>
+        <w:t>z a fajta</w:t>
+      </w:r>
+      <w:r>
+        <w:rPr>
+          <w:sz w:val="24"/>
+          <w:szCs w:val="24"/>
+        </w:rPr>
+        <w:t xml:space="preserve"> technológiai fejlődés hatása a közoktatásban is egyre érzékelhetőbbé vált: a tanórák alatt történő mobilhasználat a figyelemelvonás, valamint a fegyelmi problémák számának növekedéséhez vezetett.</w:t>
+      </w:r>
+    </w:p>
+    <w:p>
+      <w:pPr>
+        <w:rPr>
+          <w:sz w:val="24"/>
+          <w:szCs w:val="24"/>
+        </w:rPr>
+      </w:pPr>
+      <w:r>
+        <w:rPr>
+          <w:sz w:val="24"/>
+          <w:szCs w:val="24"/>
+        </w:rPr>
+        <w:t>Miközben az iskolai szabályzatok egyre több intézményben tartalmaznak a mobiltelefon-használatra vonatkozó korlátozásokat, a gyakorlatban ezek betartatása gyakran nehézségekbe ütközik. A tanárok nem rendelkeznek megfelelő eszközökkel vagy technikai háttérrel ahhoz, hogy hatékonyan szabályozzák a telefonok kezelését az iskolai idő alatt. A hagyományos módszerek – mint például a telefonok összegyűjtése az óra elején és elzárása egy közös dobozba – biztonsági</w:t>
+      </w:r>
+      <w:r>
+        <w:rPr>
+          <w:sz w:val="24"/>
+          <w:szCs w:val="24"/>
+        </w:rPr>
+        <w:t xml:space="preserve"> és </w:t>
+      </w:r>
+      <w:r>
+        <w:rPr>
+          <w:sz w:val="24"/>
+          <w:szCs w:val="24"/>
+        </w:rPr>
+        <w:t>logisztikai problémákat vetnek fel. Emellett időigényesek és könnyen kijátszhatók.</w:t>
+      </w:r>
+    </w:p>
+    <w:p>
+      <w:pPr>
+        <w:rPr>
+          <w:sz w:val="24"/>
+          <w:szCs w:val="24"/>
+        </w:rPr>
+      </w:pPr>
+      <w:r>
+        <w:rPr>
+          <w:sz w:val="24"/>
+          <w:szCs w:val="24"/>
+        </w:rPr>
+        <w:t>Az oktatási intézmények részéről egyre nagyobb igény mutatkozott egy olyan rendszer iránt, amely képes strukturált és automatizált módon kezelni a tanulói mobiltelefonok tárolását az iskolai órák ideje alatt. A cél egy olyan megoldás megalkotása volt, amely:</w:t>
+      </w:r>
+    </w:p>
+    <w:p>
+      <w:pPr>
+        <w:numPr>
+          <w:ilvl w:val="0"/>
+          <w:numId w:val="2"/>
+        </w:numPr>
+        <w:rPr>
+          <w:sz w:val="24"/>
+          <w:szCs w:val="24"/>
+        </w:rPr>
+      </w:pPr>
+      <w:r>
+        <w:rPr>
+          <w:b/>
+          <w:bCs/>
+          <w:sz w:val="24"/>
+          <w:szCs w:val="24"/>
+        </w:rPr>
+        <w:t>Biztonságosan tárolja</w:t>
+      </w:r>
+      <w:r>
+        <w:rPr>
+          <w:sz w:val="24"/>
+          <w:szCs w:val="24"/>
+        </w:rPr>
+        <w:t xml:space="preserve"> a diákok készülékeit, minimálisra csökkentve a lopás vagy károsodás lehetőségét;</w:t>
+      </w:r>
+    </w:p>
+    <w:p>
+      <w:pPr>
+        <w:numPr>
+          <w:ilvl w:val="0"/>
+          <w:numId w:val="2"/>
+        </w:numPr>
+        <w:rPr>
+          <w:sz w:val="24"/>
+          <w:szCs w:val="24"/>
+        </w:rPr>
+      </w:pPr>
+      <w:r>
+        <w:rPr>
+          <w:b/>
+          <w:bCs/>
+          <w:sz w:val="24"/>
+          <w:szCs w:val="24"/>
+        </w:rPr>
+        <w:t>Egyénre szabható</w:t>
+      </w:r>
+      <w:r>
+        <w:rPr>
+          <w:sz w:val="24"/>
+          <w:szCs w:val="24"/>
+        </w:rPr>
+        <w:t>: minden diák számára külön rekeszt biztosít;</w:t>
+      </w:r>
+    </w:p>
+    <w:p>
+      <w:pPr>
+        <w:numPr>
+          <w:ilvl w:val="0"/>
+          <w:numId w:val="2"/>
+        </w:numPr>
+        <w:rPr>
+          <w:sz w:val="24"/>
+          <w:szCs w:val="24"/>
+        </w:rPr>
+      </w:pPr>
+      <w:r>
+        <w:rPr>
+          <w:b/>
+          <w:bCs/>
+          <w:sz w:val="24"/>
+          <w:szCs w:val="24"/>
+        </w:rPr>
+        <w:t>Külső hozzáférés ellen védett</w:t>
+      </w:r>
+      <w:r>
+        <w:rPr>
+          <w:sz w:val="24"/>
+          <w:szCs w:val="24"/>
+        </w:rPr>
+        <w:t>: kizárólag tanári vagy rendszergazdai engedéllyel lehet kinyitni a tárolókat;</w:t>
+      </w:r>
+    </w:p>
+    <w:p>
+      <w:pPr>
+        <w:numPr>
+          <w:ilvl w:val="0"/>
+          <w:numId w:val="2"/>
+        </w:numPr>
+        <w:rPr>
+          <w:sz w:val="24"/>
+          <w:szCs w:val="24"/>
+        </w:rPr>
+      </w:pPr>
+      <w:r>
+        <w:rPr>
+          <w:b/>
+          <w:bCs/>
+          <w:sz w:val="24"/>
+          <w:szCs w:val="24"/>
+        </w:rPr>
+        <w:lastRenderedPageBreak/>
+        <w:t>Webes vezérlésű</w:t>
+      </w:r>
+      <w:r>
+        <w:rPr>
+          <w:sz w:val="24"/>
+          <w:szCs w:val="24"/>
+        </w:rPr>
+        <w:t>, hogy az intézményvezetés és tanári kar könnyedén kezelhesse a működést;</w:t>
+      </w:r>
+    </w:p>
+    <w:p>
+      <w:pPr>
+        <w:numPr>
+          <w:ilvl w:val="0"/>
+          <w:numId w:val="2"/>
+        </w:numPr>
+        <w:rPr>
+          <w:sz w:val="24"/>
+          <w:szCs w:val="24"/>
+        </w:rPr>
+      </w:pPr>
+      <w:r>
+        <w:rPr>
+          <w:b/>
+          <w:bCs/>
+          <w:sz w:val="24"/>
+          <w:szCs w:val="24"/>
+        </w:rPr>
+        <w:t>Integrálható</w:t>
+      </w:r>
+      <w:r>
+        <w:rPr>
+          <w:sz w:val="24"/>
+          <w:szCs w:val="24"/>
+        </w:rPr>
+        <w:t xml:space="preserve"> meglévő tanulmányi rendszerekhez, időbeosztásokhoz;</w:t>
+      </w:r>
+    </w:p>
+    <w:p>
+      <w:pPr>
+        <w:numPr>
+          <w:ilvl w:val="0"/>
+          <w:numId w:val="2"/>
+        </w:numPr>
+        <w:rPr>
+          <w:sz w:val="24"/>
+          <w:szCs w:val="24"/>
+        </w:rPr>
+      </w:pPr>
+      <w:r>
+        <w:rPr>
+          <w:b/>
+          <w:bCs/>
+          <w:sz w:val="24"/>
+          <w:szCs w:val="24"/>
+        </w:rPr>
+        <w:t>Adaptálható különböző intézményi méretekhez</w:t>
+      </w:r>
+      <w:r>
+        <w:rPr>
+          <w:sz w:val="24"/>
+          <w:szCs w:val="24"/>
+        </w:rPr>
+        <w:t>, legyen szó kis általános iskoláról vagy nagyvárosi gimnáziumról.</w:t>
+      </w:r>
+    </w:p>
+    <w:p>
+      <w:pPr>
+        <w:rPr>
+          <w:sz w:val="24"/>
+          <w:szCs w:val="24"/>
+        </w:rPr>
+      </w:pPr>
+      <w:r>
+        <w:rPr>
+          <w:sz w:val="24"/>
+          <w:szCs w:val="24"/>
+        </w:rPr>
+        <w:t>A TELOCK így nem csupán egy hardveres eszközparkból álló megoldás lett, hanem egy komplex ökoszisztéma, amely integrált szoftveres vezérlést, adminisztrációs panelt, valamint az iskolai infrastruktúrához igazodó bővítési lehetőségeket is tartalmaz.</w:t>
+      </w:r>
+    </w:p>
+    <w:p>
+      <w:pPr>
+        <w:rPr>
+          <w:sz w:val="24"/>
+          <w:szCs w:val="24"/>
+        </w:rPr>
+      </w:pPr>
+    </w:p>
+    <w:p>
+      <w:pPr>
+        <w:rPr>
+          <w:sz w:val="24"/>
+          <w:szCs w:val="24"/>
         </w:rPr>
       </w:pPr>
     </w:p>
@@ -293,8 +573,317 @@
 </w:document>
 </file>
 
+<file path=word/numbering.xml><?xml version="1.0" encoding="utf-8"?>
+<w:numbering xmlns:wpc="http://schemas.microsoft.com/office/word/2010/wordprocessingCanvas" xmlns:cx="http://schemas.microsoft.com/office/drawing/2014/chartex" xmlns:cx1="http://schemas.microsoft.com/office/drawing/2015/9/8/chartex" xmlns:cx2="http://schemas.microsoft.com/office/drawing/2015/10/21/chartex" xmlns:cx3="http://schemas.microsoft.com/office/drawing/2016/5/9/chartex" xmlns:cx4="http://schemas.microsoft.com/office/drawing/2016/5/10/chartex" xmlns:cx5="http://schemas.microsoft.com/office/drawing/2016/5/11/chartex" xmlns:cx6="http://schemas.microsoft.com/office/drawing/2016/5/12/chartex" xmlns:cx7="http://schemas.microsoft.com/office/drawing/2016/5/13/chartex" xmlns:cx8="http://schemas.microsoft.com/office/drawing/2016/5/14/chartex" xmlns:mc="http://schemas.openxmlformats.org/markup-compatibility/2006" xmlns:aink="http://schemas.microsoft.com/office/drawing/2016/ink" xmlns:am3d="http://schemas.microsoft.com/office/drawing/2017/model3d" xmlns:o="urn:schemas-microsoft-com:office:office" xmlns:oel="http://schemas.microsoft.com/office/2019/extlst" xmlns:r="http://schemas.openxmlformats.org/officeDocument/2006/relationships" xmlns:m="http://schemas.openxmlformats.org/officeDocument/2006/math" xmlns:v="urn:schemas-microsoft-com:vml" xmlns:wp14="http://schemas.microsoft.com/office/word/2010/wordprocessingDrawing" xmlns:wp="http://schemas.openxmlformats.org/drawingml/2006/wordprocessingDrawing" xmlns:w10="urn:schemas-microsoft-com:office:word" xmlns:w="http://schemas.openxmlformats.org/wordprocessingml/2006/main" xmlns:w14="http://schemas.microsoft.com/office/word/2010/wordml" xmlns:w15="http://schemas.microsoft.com/office/word/2012/wordml" xmlns:w16cex="http://schemas.microsoft.com/office/word/2018/wordml/cex" xmlns:w16cid="http://schemas.microsoft.com/office/word/2016/wordml/cid" xmlns:w16="http://schemas.microsoft.com/office/word/2018/wordml" xmlns:w16du="http://schemas.microsoft.com/office/word/2023/wordml/word16du" xmlns:w16sdtdh="http://schemas.microsoft.com/office/word/2020/wordml/sdtdatahash" xmlns:w16sdtfl="http://schemas.microsoft.com/office/word/2024/wordml/sdtformatlock" xmlns:w16se="http://schemas.microsoft.com/office/word/2015/wordml/symex" xmlns:wpg="http://schemas.microsoft.com/office/word/2010/wordprocessingGroup" xmlns:wpi="http://schemas.microsoft.com/office/word/2010/wordprocessingInk" xmlns:wne="http://schemas.microsoft.com/office/word/2006/wordml" xmlns:wps="http://schemas.microsoft.com/office/word/2010/wordprocessingShape" mc:Ignorable="w14 w15 w16se w16cid w16 w16cex w16sdtdh w16sdtfl w16du wp14">
+  <w:abstractNum w:abstractNumId="0" w15:restartNumberingAfterBreak="0">
+    <w:nsid w:val="4CE81CE5"/>
+    <w:multiLevelType w:val="multilevel"/>
+    <w:tmpl w:val="7ED2A254"/>
+    <w:lvl w:ilvl="0">
+      <w:start w:val="1"/>
+      <w:numFmt w:val="bullet"/>
+      <w:lvlText w:val=""/>
+      <w:lvlJc w:val="left"/>
+      <w:pPr>
+        <w:tabs>
+          <w:tab w:val="num" w:pos="720"/>
+        </w:tabs>
+        <w:ind w:left="720" w:hanging="360"/>
+      </w:pPr>
+      <w:rPr>
+        <w:rFonts w:ascii="Symbol" w:hAnsi="Symbol" w:hint="default"/>
+        <w:sz w:val="20"/>
+      </w:rPr>
+    </w:lvl>
+    <w:lvl w:ilvl="1" w:tentative="1">
+      <w:start w:val="1"/>
+      <w:numFmt w:val="bullet"/>
+      <w:lvlText w:val="o"/>
+      <w:lvlJc w:val="left"/>
+      <w:pPr>
+        <w:tabs>
+          <w:tab w:val="num" w:pos="1440"/>
+        </w:tabs>
+        <w:ind w:left="1440" w:hanging="360"/>
+      </w:pPr>
+      <w:rPr>
+        <w:rFonts w:ascii="Courier New" w:hAnsi="Courier New" w:hint="default"/>
+        <w:sz w:val="20"/>
+      </w:rPr>
+    </w:lvl>
+    <w:lvl w:ilvl="2" w:tentative="1">
+      <w:start w:val="1"/>
+      <w:numFmt w:val="bullet"/>
+      <w:lvlText w:val=""/>
+      <w:lvlJc w:val="left"/>
+      <w:pPr>
+        <w:tabs>
+          <w:tab w:val="num" w:pos="2160"/>
+        </w:tabs>
+        <w:ind w:left="2160" w:hanging="360"/>
+      </w:pPr>
+      <w:rPr>
+        <w:rFonts w:ascii="Wingdings" w:hAnsi="Wingdings" w:hint="default"/>
+        <w:sz w:val="20"/>
+      </w:rPr>
+    </w:lvl>
+    <w:lvl w:ilvl="3" w:tentative="1">
+      <w:start w:val="1"/>
+      <w:numFmt w:val="bullet"/>
+      <w:lvlText w:val=""/>
+      <w:lvlJc w:val="left"/>
+      <w:pPr>
+        <w:tabs>
+          <w:tab w:val="num" w:pos="2880"/>
+        </w:tabs>
+        <w:ind w:left="2880" w:hanging="360"/>
+      </w:pPr>
+      <w:rPr>
+        <w:rFonts w:ascii="Wingdings" w:hAnsi="Wingdings" w:hint="default"/>
+        <w:sz w:val="20"/>
+      </w:rPr>
+    </w:lvl>
+    <w:lvl w:ilvl="4" w:tentative="1">
+      <w:start w:val="1"/>
+      <w:numFmt w:val="bullet"/>
+      <w:lvlText w:val=""/>
+      <w:lvlJc w:val="left"/>
+      <w:pPr>
+        <w:tabs>
+          <w:tab w:val="num" w:pos="3600"/>
+        </w:tabs>
+        <w:ind w:left="3600" w:hanging="360"/>
+      </w:pPr>
+      <w:rPr>
+        <w:rFonts w:ascii="Wingdings" w:hAnsi="Wingdings" w:hint="default"/>
+        <w:sz w:val="20"/>
+      </w:rPr>
+    </w:lvl>
+    <w:lvl w:ilvl="5" w:tentative="1">
+      <w:start w:val="1"/>
+      <w:numFmt w:val="bullet"/>
+      <w:lvlText w:val=""/>
+      <w:lvlJc w:val="left"/>
+      <w:pPr>
+        <w:tabs>
+          <w:tab w:val="num" w:pos="4320"/>
+        </w:tabs>
+        <w:ind w:left="4320" w:hanging="360"/>
+      </w:pPr>
+      <w:rPr>
+        <w:rFonts w:ascii="Wingdings" w:hAnsi="Wingdings" w:hint="default"/>
+        <w:sz w:val="20"/>
+      </w:rPr>
+    </w:lvl>
+    <w:lvl w:ilvl="6" w:tentative="1">
+      <w:start w:val="1"/>
+      <w:numFmt w:val="bullet"/>
+      <w:lvlText w:val=""/>
+      <w:lvlJc w:val="left"/>
+      <w:pPr>
+        <w:tabs>
+          <w:tab w:val="num" w:pos="5040"/>
+        </w:tabs>
+        <w:ind w:left="5040" w:hanging="360"/>
+      </w:pPr>
+      <w:rPr>
+        <w:rFonts w:ascii="Wingdings" w:hAnsi="Wingdings" w:hint="default"/>
+        <w:sz w:val="20"/>
+      </w:rPr>
+    </w:lvl>
+    <w:lvl w:ilvl="7" w:tentative="1">
+      <w:start w:val="1"/>
+      <w:numFmt w:val="bullet"/>
+      <w:lvlText w:val=""/>
+      <w:lvlJc w:val="left"/>
+      <w:pPr>
+        <w:tabs>
+          <w:tab w:val="num" w:pos="5760"/>
+        </w:tabs>
+        <w:ind w:left="5760" w:hanging="360"/>
+      </w:pPr>
+      <w:rPr>
+        <w:rFonts w:ascii="Wingdings" w:hAnsi="Wingdings" w:hint="default"/>
+        <w:sz w:val="20"/>
+      </w:rPr>
+    </w:lvl>
+    <w:lvl w:ilvl="8" w:tentative="1">
+      <w:start w:val="1"/>
+      <w:numFmt w:val="bullet"/>
+      <w:lvlText w:val=""/>
+      <w:lvlJc w:val="left"/>
+      <w:pPr>
+        <w:tabs>
+          <w:tab w:val="num" w:pos="6480"/>
+        </w:tabs>
+        <w:ind w:left="6480" w:hanging="360"/>
+      </w:pPr>
+      <w:rPr>
+        <w:rFonts w:ascii="Wingdings" w:hAnsi="Wingdings" w:hint="default"/>
+        <w:sz w:val="20"/>
+      </w:rPr>
+    </w:lvl>
+  </w:abstractNum>
+  <w:abstractNum w:abstractNumId="1" w15:restartNumberingAfterBreak="0">
+    <w:nsid w:val="6AD656BE"/>
+    <w:multiLevelType w:val="multilevel"/>
+    <w:tmpl w:val="1E32C954"/>
+    <w:lvl w:ilvl="0">
+      <w:start w:val="1"/>
+      <w:numFmt w:val="bullet"/>
+      <w:lvlText w:val=""/>
+      <w:lvlJc w:val="left"/>
+      <w:pPr>
+        <w:tabs>
+          <w:tab w:val="num" w:pos="720"/>
+        </w:tabs>
+        <w:ind w:left="720" w:hanging="360"/>
+      </w:pPr>
+      <w:rPr>
+        <w:rFonts w:ascii="Symbol" w:hAnsi="Symbol" w:hint="default"/>
+        <w:sz w:val="20"/>
+      </w:rPr>
+    </w:lvl>
+    <w:lvl w:ilvl="1" w:tentative="1">
+      <w:start w:val="1"/>
+      <w:numFmt w:val="bullet"/>
+      <w:lvlText w:val="o"/>
+      <w:lvlJc w:val="left"/>
+      <w:pPr>
+        <w:tabs>
+          <w:tab w:val="num" w:pos="1440"/>
+        </w:tabs>
+        <w:ind w:left="1440" w:hanging="360"/>
+      </w:pPr>
+      <w:rPr>
+        <w:rFonts w:ascii="Courier New" w:hAnsi="Courier New" w:hint="default"/>
+        <w:sz w:val="20"/>
+      </w:rPr>
+    </w:lvl>
+    <w:lvl w:ilvl="2" w:tentative="1">
+      <w:start w:val="1"/>
+      <w:numFmt w:val="bullet"/>
+      <w:lvlText w:val=""/>
+      <w:lvlJc w:val="left"/>
+      <w:pPr>
+        <w:tabs>
+          <w:tab w:val="num" w:pos="2160"/>
+        </w:tabs>
+        <w:ind w:left="2160" w:hanging="360"/>
+      </w:pPr>
+      <w:rPr>
+        <w:rFonts w:ascii="Wingdings" w:hAnsi="Wingdings" w:hint="default"/>
+        <w:sz w:val="20"/>
+      </w:rPr>
+    </w:lvl>
+    <w:lvl w:ilvl="3" w:tentative="1">
+      <w:start w:val="1"/>
+      <w:numFmt w:val="bullet"/>
+      <w:lvlText w:val=""/>
+      <w:lvlJc w:val="left"/>
+      <w:pPr>
+        <w:tabs>
+          <w:tab w:val="num" w:pos="2880"/>
+        </w:tabs>
+        <w:ind w:left="2880" w:hanging="360"/>
+      </w:pPr>
+      <w:rPr>
+        <w:rFonts w:ascii="Wingdings" w:hAnsi="Wingdings" w:hint="default"/>
+        <w:sz w:val="20"/>
+      </w:rPr>
+    </w:lvl>
+    <w:lvl w:ilvl="4" w:tentative="1">
+      <w:start w:val="1"/>
+      <w:numFmt w:val="bullet"/>
+      <w:lvlText w:val=""/>
+      <w:lvlJc w:val="left"/>
+      <w:pPr>
+        <w:tabs>
+          <w:tab w:val="num" w:pos="3600"/>
+        </w:tabs>
+        <w:ind w:left="3600" w:hanging="360"/>
+      </w:pPr>
+      <w:rPr>
+        <w:rFonts w:ascii="Wingdings" w:hAnsi="Wingdings" w:hint="default"/>
+        <w:sz w:val="20"/>
+      </w:rPr>
+    </w:lvl>
+    <w:lvl w:ilvl="5" w:tentative="1">
+      <w:start w:val="1"/>
+      <w:numFmt w:val="bullet"/>
+      <w:lvlText w:val=""/>
+      <w:lvlJc w:val="left"/>
+      <w:pPr>
+        <w:tabs>
+          <w:tab w:val="num" w:pos="4320"/>
+        </w:tabs>
+        <w:ind w:left="4320" w:hanging="360"/>
+      </w:pPr>
+      <w:rPr>
+        <w:rFonts w:ascii="Wingdings" w:hAnsi="Wingdings" w:hint="default"/>
+        <w:sz w:val="20"/>
+      </w:rPr>
+    </w:lvl>
+    <w:lvl w:ilvl="6" w:tentative="1">
+      <w:start w:val="1"/>
+      <w:numFmt w:val="bullet"/>
+      <w:lvlText w:val=""/>
+      <w:lvlJc w:val="left"/>
+      <w:pPr>
+        <w:tabs>
+          <w:tab w:val="num" w:pos="5040"/>
+        </w:tabs>
+        <w:ind w:left="5040" w:hanging="360"/>
+      </w:pPr>
+      <w:rPr>
+        <w:rFonts w:ascii="Wingdings" w:hAnsi="Wingdings" w:hint="default"/>
+        <w:sz w:val="20"/>
+      </w:rPr>
+    </w:lvl>
+    <w:lvl w:ilvl="7" w:tentative="1">
+      <w:start w:val="1"/>
+      <w:numFmt w:val="bullet"/>
+      <w:lvlText w:val=""/>
+      <w:lvlJc w:val="left"/>
+      <w:pPr>
+        <w:tabs>
+          <w:tab w:val="num" w:pos="5760"/>
+        </w:tabs>
+        <w:ind w:left="5760" w:hanging="360"/>
+      </w:pPr>
+      <w:rPr>
+        <w:rFonts w:ascii="Wingdings" w:hAnsi="Wingdings" w:hint="default"/>
+        <w:sz w:val="20"/>
+      </w:rPr>
+    </w:lvl>
+    <w:lvl w:ilvl="8" w:tentative="1">
+      <w:start w:val="1"/>
+      <w:numFmt w:val="bullet"/>
+      <w:lvlText w:val=""/>
+      <w:lvlJc w:val="left"/>
+      <w:pPr>
+        <w:tabs>
+          <w:tab w:val="num" w:pos="6480"/>
+        </w:tabs>
+        <w:ind w:left="6480" w:hanging="360"/>
+      </w:pPr>
+      <w:rPr>
+        <w:rFonts w:ascii="Wingdings" w:hAnsi="Wingdings" w:hint="default"/>
+        <w:sz w:val="20"/>
+      </w:rPr>
+    </w:lvl>
+  </w:abstractNum>
+  <w:num w:numId="1" w16cid:durableId="2137327650">
+    <w:abstractNumId w:val="0"/>
+  </w:num>
+  <w:num w:numId="2" w16cid:durableId="290021307">
+    <w:abstractNumId w:val="1"/>
+  </w:num>
+</w:numbering>
+</file>
+
 <file path=word/styles.xml><?xml version="1.0" encoding="utf-8"?>
-<w:styles xmlns:mc="http://schemas.openxmlformats.org/markup-compatibility/2006" xmlns:r="http://schemas.openxmlformats.org/officeDocument/2006/relationships" xmlns:w="http://schemas.openxmlformats.org/wordprocessingml/2006/main" xmlns:w14="http://schemas.microsoft.com/office/word/2010/wordml" xmlns:w15="http://schemas.microsoft.com/office/word/2012/wordml" xmlns:w16cid="http://schemas.microsoft.com/office/word/2016/wordml/cid" xmlns:w16se="http://schemas.microsoft.com/office/word/2015/wordml/symex" mc:Ignorable="w14 w15 w16se w16cid">
+<w:styles xmlns:mc="http://schemas.openxmlformats.org/markup-compatibility/2006" xmlns:r="http://schemas.openxmlformats.org/officeDocument/2006/relationships" xmlns:w="http://schemas.openxmlformats.org/wordprocessingml/2006/main" xmlns:w14="http://schemas.microsoft.com/office/word/2010/wordml" xmlns:w15="http://schemas.microsoft.com/office/word/2012/wordml" xmlns:w16cex="http://schemas.microsoft.com/office/word/2018/wordml/cex" xmlns:w16cid="http://schemas.microsoft.com/office/word/2016/wordml/cid" xmlns:w16="http://schemas.microsoft.com/office/word/2018/wordml" xmlns:w16du="http://schemas.microsoft.com/office/word/2023/wordml/word16du" xmlns:w16sdtdh="http://schemas.microsoft.com/office/word/2020/wordml/sdtdatahash" xmlns:w16sdtfl="http://schemas.microsoft.com/office/word/2024/wordml/sdtformatlock" xmlns:w16se="http://schemas.microsoft.com/office/word/2015/wordml/symex" mc:Ignorable="w14 w15 w16se w16cid w16 w16cex w16sdtdh w16sdtfl w16du">
   <w:docDefaults>
     <w:rPrDefault>
       <w:rPr>
@@ -310,7 +899,7 @@
       </w:pPr>
     </w:pPrDefault>
   </w:docDefaults>
-  <w:latentStyles w:defLockedState="0" w:defUIPriority="99" w:defSemiHidden="0" w:defUnhideWhenUsed="0" w:defQFormat="0" w:count="375">
+  <w:latentStyles w:defLockedState="0" w:defUIPriority="99" w:defSemiHidden="0" w:defUnhideWhenUsed="0" w:defQFormat="0" w:count="376">
     <w:lsdException w:name="Normal" w:uiPriority="0" w:qFormat="1"/>
     <w:lsdException w:name="heading 1" w:uiPriority="9" w:qFormat="1"/>
     <w:lsdException w:name="heading 2" w:semiHidden="1" w:uiPriority="9" w:unhideWhenUsed="1" w:qFormat="1"/>
@@ -686,6 +1275,7 @@
     <w:lsdException w:name="Smart Hyperlink" w:semiHidden="1" w:unhideWhenUsed="1"/>
     <w:lsdException w:name="Hashtag" w:semiHidden="1" w:unhideWhenUsed="1"/>
     <w:lsdException w:name="Unresolved Mention" w:semiHidden="1" w:unhideWhenUsed="1"/>
+    <w:lsdException w:name="Smart Link" w:semiHidden="1" w:unhideWhenUsed="1"/>
   </w:latentStyles>
   <w:style w:type="paragraph" w:default="1" w:styleId="Norml">
     <w:name w:val="Normal"/>
@@ -694,7 +1284,6 @@
   <w:style w:type="character" w:default="1" w:styleId="Bekezdsalapbettpusa">
     <w:name w:val="Default Paragraph Font"/>
     <w:uiPriority w:val="1"/>
-    <w:semiHidden/>
     <w:unhideWhenUsed/>
   </w:style>
   <w:style w:type="table" w:default="1" w:styleId="Normltblzat">

</xml_diff>